<commit_message>
phiên bản SRS hoàn chỉnh
</commit_message>
<xml_diff>
--- a/Deliverables/ERP - PROJECT CHARTER.docx
+++ b/Deliverables/ERP - PROJECT CHARTER.docx
@@ -537,6 +537,45 @@
             <w:pPr>
               <w:rPr>
                 <w:rFonts w:ascii="Times New Roman" w:eastAsia="Times New Roman" w:hAnsi="Times New Roman" w:cs="Times New Roman"/>
+                <w:b w:val="0"/>
+                <w:sz w:val="24"/>
+                <w:szCs w:val="24"/>
+              </w:rPr>
+            </w:pPr>
+            <w:r>
+              <w:rPr>
+                <w:rFonts w:ascii="Times New Roman" w:eastAsia="Times New Roman" w:hAnsi="Times New Roman" w:cs="Times New Roman"/>
+                <w:b w:val="0"/>
+                <w:sz w:val="24"/>
+                <w:szCs w:val="24"/>
+              </w:rPr>
+              <w:t>Khách sạn Trang Ngân đang cần áp dụng ERP vào công t</w:t>
+            </w:r>
+            <w:r>
+              <w:rPr>
+                <w:rFonts w:ascii="Times New Roman" w:eastAsia="Times New Roman" w:hAnsi="Times New Roman" w:cs="Times New Roman"/>
+                <w:b w:val="0"/>
+                <w:sz w:val="24"/>
+                <w:szCs w:val="24"/>
+              </w:rPr>
+              <w:t>ác quản lý nhân sự để cải t</w:t>
+            </w:r>
+            <w:r>
+              <w:rPr>
+                <w:rFonts w:ascii="Times New Roman" w:eastAsia="Times New Roman" w:hAnsi="Times New Roman" w:cs="Times New Roman"/>
+                <w:b w:val="0"/>
+                <w:sz w:val="24"/>
+                <w:szCs w:val="24"/>
+              </w:rPr>
+              <w:t>hiện :</w:t>
+            </w:r>
+            <w:bookmarkStart w:id="1" w:name="_GoBack"/>
+            <w:bookmarkEnd w:id="1"/>
+          </w:p>
+          <w:p>
+            <w:pPr>
+              <w:rPr>
+                <w:rFonts w:ascii="Times New Roman" w:eastAsia="Times New Roman" w:hAnsi="Times New Roman" w:cs="Times New Roman"/>
                 <w:sz w:val="24"/>
                 <w:szCs w:val="24"/>
               </w:rPr>
@@ -630,8 +669,8 @@
                 <w:szCs w:val="24"/>
               </w:rPr>
             </w:pPr>
-            <w:bookmarkStart w:id="1" w:name="_heading=h.n063d2hkfh7k" w:colFirst="0" w:colLast="0"/>
-            <w:bookmarkEnd w:id="1"/>
+            <w:bookmarkStart w:id="2" w:name="_heading=h.n063d2hkfh7k" w:colFirst="0" w:colLast="0"/>
+            <w:bookmarkEnd w:id="2"/>
             <w:r>
               <w:rPr>
                 <w:rFonts w:ascii="Times New Roman" w:eastAsia="Times New Roman" w:hAnsi="Times New Roman" w:cs="Times New Roman"/>
@@ -1513,6 +1552,7 @@
                 <w:sz w:val="24"/>
                 <w:szCs w:val="24"/>
               </w:rPr>
+              <w:lastRenderedPageBreak/>
               <w:t>- Dự án dự kiến được thực hiện bắt đầu từ tuần 5 và kết thúc vào tuần 14 kì 1 năm</w:t>
             </w:r>
             <w:r>
@@ -1524,8 +1564,6 @@
               </w:rPr>
               <w:t xml:space="preserve"> học</w:t>
             </w:r>
-            <w:bookmarkStart w:id="2" w:name="_GoBack"/>
-            <w:bookmarkEnd w:id="2"/>
             <w:r>
               <w:rPr>
                 <w:rFonts w:ascii="Times New Roman" w:eastAsia="Times New Roman" w:hAnsi="Times New Roman" w:cs="Times New Roman"/>
@@ -1551,7 +1589,6 @@
                 <w:sz w:val="24"/>
                 <w:szCs w:val="24"/>
               </w:rPr>
-              <w:lastRenderedPageBreak/>
               <w:t>- Kết thúc dự án, nhóm hoàn thành cài đặt và chạy thử các chức năng quản lý nhân sự trên phần mềm odoo.</w:t>
             </w:r>
           </w:p>

</xml_diff>